<commit_message>
feat: add InternalAuditView component for auditing attendance records with risk assessment and approval workflows.
</commit_message>
<xml_diff>
--- a/docs/عرض نظام تأييد الدوام الذكي لتعزيز الحوكمة والتحول الرقمي.docx
+++ b/docs/عرض نظام تأييد الدوام الذكي لتعزيز الحوكمة والتحول الرقمي.docx
@@ -7,14 +7,18 @@
         <w:jc w:val="both"/>
         <w:rPr>
           <w:rFonts w:ascii="Cairo" w:hAnsi="Cairo" w:cs="Cairo"/>
-          <w:sz w:val="24"/>
-          <w:szCs w:val="24"/>
-          <w:rtl/>
-        </w:rPr>
-      </w:pPr>
-      <w:r>
-        <w:rPr>
-          <w:rFonts w:ascii="Cairo" w:hAnsi="Cairo" w:cs="Cairo"/>
+          <w:b/>
+          <w:bCs/>
+          <w:sz w:val="24"/>
+          <w:szCs w:val="24"/>
+          <w:rtl/>
+        </w:rPr>
+      </w:pPr>
+      <w:r>
+        <w:rPr>
+          <w:rFonts w:ascii="Cairo" w:hAnsi="Cairo" w:cs="Cairo"/>
+          <w:b/>
+          <w:bCs/>
           <w:sz w:val="24"/>
           <w:szCs w:val="24"/>
           <w:rtl/>
@@ -24,6 +28,8 @@
       <w:r>
         <w:rPr>
           <w:rFonts w:ascii="Cairo" w:hAnsi="Cairo" w:cs="Cairo" w:hint="cs"/>
+          <w:b/>
+          <w:bCs/>
           <w:sz w:val="24"/>
           <w:szCs w:val="24"/>
           <w:rtl/>
@@ -33,6 +39,8 @@
       <w:r>
         <w:rPr>
           <w:rFonts w:ascii="Cairo" w:hAnsi="Cairo" w:cs="Cairo"/>
+          <w:b/>
+          <w:bCs/>
           <w:sz w:val="24"/>
           <w:szCs w:val="24"/>
           <w:rtl/>
@@ -42,6 +50,8 @@
       <w:r>
         <w:rPr>
           <w:rFonts w:ascii="Cairo" w:hAnsi="Cairo" w:cs="Cairo" w:hint="cs"/>
+          <w:b/>
+          <w:bCs/>
           <w:sz w:val="24"/>
           <w:szCs w:val="24"/>
           <w:rtl/>
@@ -51,12 +61,16 @@
       <w:r>
         <w:rPr>
           <w:rFonts w:ascii="Cairo" w:hAnsi="Cairo" w:cs="Cairo"/>
+          <w:b/>
+          <w:bCs/>
           <w:sz w:val="24"/>
           <w:szCs w:val="24"/>
           <w:rtl/>
         </w:rPr>
         <w:t xml:space="preserve"> المحترم،</w:t>
       </w:r>
+      <w:bookmarkStart w:id="0" w:name="_GoBack"/>
+      <w:bookmarkEnd w:id="0"/>
     </w:p>
     <w:p>
       <w:pPr>
@@ -83,7 +97,7 @@
         <w:ind w:firstLine="720"/>
         <w:jc w:val="both"/>
         <w:rPr>
-          <w:rFonts w:ascii="Cairo" w:hAnsi="Cairo" w:cs="Cairo" w:hint="cs"/>
+          <w:rFonts w:ascii="Cairo" w:hAnsi="Cairo" w:cs="Cairo"/>
           <w:sz w:val="24"/>
           <w:szCs w:val="24"/>
           <w:rtl/>
@@ -372,8 +386,6 @@
         </w:rPr>
         <w:t xml:space="preserve">موظف </w:t>
       </w:r>
-      <w:bookmarkStart w:id="0" w:name="_GoBack"/>
-      <w:bookmarkEnd w:id="0"/>
       <w:r>
         <w:rPr>
           <w:rFonts w:ascii="Cairo" w:hAnsi="Cairo" w:cs="Cairo"/>
@@ -397,7 +409,7 @@
       <w:pPr>
         <w:jc w:val="right"/>
         <w:rPr>
-          <w:rFonts w:ascii="Cairo" w:hAnsi="Cairo" w:cs="Cairo" w:hint="cs"/>
+          <w:rFonts w:ascii="Cairo" w:hAnsi="Cairo" w:cs="Cairo"/>
           <w:sz w:val="24"/>
           <w:szCs w:val="24"/>
           <w:rtl/>
@@ -408,7 +420,7 @@
       <w:pPr>
         <w:jc w:val="right"/>
         <w:rPr>
-          <w:rFonts w:ascii="Cairo" w:hAnsi="Cairo" w:cs="Cairo" w:hint="cs"/>
+          <w:rFonts w:ascii="Cairo" w:hAnsi="Cairo" w:cs="Cairo"/>
           <w:sz w:val="24"/>
           <w:szCs w:val="24"/>
           <w:rtl/>

</xml_diff>